<commit_message>
save notes on data sources
</commit_message>
<xml_diff>
--- a/data/Data sources .docx
+++ b/data/Data sources .docx
@@ -27,18 +27,26 @@
     <w:p/>
     <w:p>
       <w:r>
-        <w:t>13281334_lut.csv -</w:t>
-      </w:r>
-    </w:p>
-    <w:p>
-      <w:r>
-        <w:t xml:space="preserve">Lookup to convert from standard census wards to 2001 LSOA extracted from </w:t>
-      </w:r>
-    </w:p>
-    <w:p>
-      <w:r>
-        <w:t>Geoconvert.ukdataservice.ac.uk</w:t>
-      </w:r>
+        <w:t>2001 lookup</w:t>
+      </w:r>
+    </w:p>
+    <w:p>
+      <w:r>
+        <w:t xml:space="preserve"> Convert from 2001 output areas to 2001 LSOAs </w:t>
+      </w:r>
+    </w:p>
+    <w:p>
+      <w:r>
+        <w:t xml:space="preserve">Extracted from </w:t>
+      </w:r>
+      <w:hyperlink r:id="rId4" w:history="1">
+        <w:r>
+          <w:rPr>
+            <w:rStyle w:val="Hyperlink"/>
+          </w:rPr>
+          <w:t>https://geoportal.statistics.gov.uk/geoportal</w:t>
+        </w:r>
+      </w:hyperlink>
     </w:p>
     <w:p>
       <w:r>
@@ -46,19 +54,9 @@
       </w:r>
     </w:p>
     <w:p>
-      <w:r>
-        <w:t xml:space="preserve">From 2001 census standard wards and postcode sectors – to 2001 census lower super output areas and </w:t>
-      </w:r>
-      <w:proofErr w:type="spellStart"/>
-      <w:r>
-        <w:t>datazones</w:t>
-      </w:r>
-      <w:proofErr w:type="spellEnd"/>
-      <w:r>
-        <w:t xml:space="preserve"> (fixed 2001 census)</w:t>
-      </w:r>
-    </w:p>
-    <w:p/>
+      <w:bookmarkStart w:id="0" w:name="_GoBack"/>
+      <w:bookmarkEnd w:id="0"/>
+    </w:p>
     <w:p/>
     <w:p>
       <w:r>
@@ -114,7 +112,7 @@
                     <pic:cNvPicPr/>
                   </pic:nvPicPr>
                   <pic:blipFill>
-                    <a:blip r:embed="rId4"/>
+                    <a:blip r:embed="rId5"/>
                     <a:stretch>
                       <a:fillRect/>
                     </a:stretch>
@@ -134,8 +132,6 @@
           </wp:inline>
         </w:drawing>
       </w:r>
-      <w:bookmarkStart w:id="0" w:name="_GoBack"/>
-      <w:bookmarkEnd w:id="0"/>
     </w:p>
     <w:sectPr>
       <w:pgSz w:w="11906" w:h="16838"/>
@@ -568,6 +564,17 @@
     <w:semiHidden/>
     <w:unhideWhenUsed/>
   </w:style>
+  <w:style w:type="character" w:styleId="Hyperlink">
+    <w:name w:val="Hyperlink"/>
+    <w:basedOn w:val="DefaultParagraphFont"/>
+    <w:uiPriority w:val="99"/>
+    <w:unhideWhenUsed/>
+    <w:rsid w:val="00D76B5D"/>
+    <w:rPr>
+      <w:color w:val="0563C1" w:themeColor="hyperlink"/>
+      <w:u w:val="single"/>
+    </w:rPr>
+  </w:style>
 </w:styles>
 </file>
 

</xml_diff>